<commit_message>
3d has been solved, 4d --- ...
</commit_message>
<xml_diff>
--- a/reports/report20230512.docx
+++ b/reports/report20230512.docx
@@ -1294,7 +1294,16 @@
         <w:rPr>
           <w:sz w:val="24"/>
         </w:rPr>
-        <w:t>. Оценки получились завышенными.</w:t>
+        <w:t>. Оценки получились завышенными. Посмотреть о деталях обучения (например, как менялись значения весовых коэффициентов) и модели можно на github по ссылке (</w:t>
+      </w:r>
+      <w:r>
+        <w:t>https://github.com/MrKozelberg/nn-based-multistate-solver-for-se/blob/main/src/nnbmss_for_static_se.ipynb)</w:t>
+      </w:r>
+      <w:r>
+        <w:rPr>
+          <w:sz w:val="24"/>
+        </w:rPr>
+        <w:t>.</w:t>
       </w:r>
     </w:p>
     <w:p>
@@ -1396,13 +1405,47 @@
         <w:rPr>
           <w:sz w:val="24"/>
         </w:rPr>
-        <w:t xml:space="preserve"> и</w:t>
-      </w:r>
-      <w:r>
-        <w:rPr>
-          <w:sz w:val="24"/>
-        </w:rPr>
-        <w:t xml:space="preserve">  посмотреть, как модель работает с большим числом состояний. После этого, перейду к размерности 4. </w:t>
+        <w:t xml:space="preserve"> и </w:t>
+      </w:r>
+      <m:oMathPara>
+        <m:oMath>
+          <m:sSub>
+            <m:e>
+              <m:r>
+                <w:rPr>
+                  <w:rFonts w:ascii="Cambria Math" w:hAnsi="Cambria Math"/>
+                  <w:sz w:val="24"/>
+                </w:rPr>
+                <m:t>w</m:t>
+              </m:r>
+            </m:e>
+            <m:sub>
+              <m:r>
+                <w:rPr>
+                  <w:rFonts w:ascii="Cambria Math" w:hAnsi="Cambria Math"/>
+                  <w:sz w:val="24"/>
+                </w:rPr>
+                <m:t>b,</m:t>
+              </m:r>
+              <m:r>
+                <w:rPr>
+                  <w:rFonts w:ascii="Cambria Math" w:hAnsi="Cambria Math"/>
+                  <w:sz w:val="24"/>
+                </w:rPr>
+                <m:rPr>
+                  <m:sty m:val="p"/>
+                </m:rPr>
+                <m:t>max</m:t>
+              </m:r>
+            </m:sub>
+          </m:sSub>
+        </m:oMath>
+      </m:oMathPara>
+      <w:r>
+        <w:rPr>
+          <w:sz w:val="24"/>
+        </w:rPr>
+        <w:t xml:space="preserve"> посмотреть, как модель работает с большим числом состояний. После этого, перейду к размерности 4. </w:t>
       </w:r>
     </w:p>
     <w:sectPr>

</xml_diff>